<commit_message>
2nd presentation slide added
</commit_message>
<xml_diff>
--- a/Shuttle.docx
+++ b/Shuttle.docx
@@ -916,26 +916,9 @@
                 <w:szCs w:val="21"/>
                 <w:bdr w:val="single" w:sz="2" w:space="0" w:color="D9D9E3" w:frame="1"/>
               </w:rPr>
-              <w:t>Customer Benefits</w:t>
-            </w:r>
-          </w:p>
-        </w:tc>
-        <w:tc>
-          <w:tcPr>
-            <w:tcW w:w="0" w:type="auto"/>
-            <w:tcBorders>
-              <w:top w:val="single" w:sz="6" w:space="0" w:color="D9D9E3"/>
-              <w:left w:val="single" w:sz="6" w:space="0" w:color="D9D9E3"/>
-              <w:bottom w:val="single" w:sz="6" w:space="0" w:color="D9D9E3"/>
-              <w:right w:val="single" w:sz="6" w:space="0" w:color="D9D9E3"/>
-            </w:tcBorders>
-            <w:vAlign w:val="bottom"/>
-            <w:hideMark/>
-          </w:tcPr>
-          <w:p>
-            <w:pPr>
-              <w:spacing w:after="0" w:line="240" w:lineRule="auto"/>
-              <w:jc w:val="center"/>
+              <w:t>Customer</w:t>
+            </w:r>
+            <w:r>
               <w:rPr>
                 <w:rFonts w:ascii="Segoe UI" w:eastAsia="Times New Roman" w:hAnsi="Segoe UI" w:cs="Segoe UI"/>
                 <w:b/>
@@ -943,8 +926,10 @@
                 <w:color w:val="374151"/>
                 <w:sz w:val="21"/>
                 <w:szCs w:val="21"/>
-              </w:rPr>
-            </w:pPr>
+                <w:bdr w:val="single" w:sz="2" w:space="0" w:color="D9D9E3" w:frame="1"/>
+              </w:rPr>
+              <w:t>s</w:t>
+            </w:r>
             <w:r>
               <w:rPr>
                 <w:rFonts w:ascii="Segoe UI" w:eastAsia="Times New Roman" w:hAnsi="Segoe UI" w:cs="Segoe UI"/>
@@ -955,7 +940,58 @@
                 <w:szCs w:val="21"/>
                 <w:bdr w:val="single" w:sz="2" w:space="0" w:color="D9D9E3" w:frame="1"/>
               </w:rPr>
-              <w:t>Management Features</w:t>
+              <w:t xml:space="preserve"> Benefits</w:t>
+            </w:r>
+          </w:p>
+        </w:tc>
+        <w:tc>
+          <w:tcPr>
+            <w:tcW w:w="0" w:type="auto"/>
+            <w:tcBorders>
+              <w:top w:val="single" w:sz="6" w:space="0" w:color="D9D9E3"/>
+              <w:left w:val="single" w:sz="6" w:space="0" w:color="D9D9E3"/>
+              <w:bottom w:val="single" w:sz="6" w:space="0" w:color="D9D9E3"/>
+              <w:right w:val="single" w:sz="6" w:space="0" w:color="D9D9E3"/>
+            </w:tcBorders>
+            <w:vAlign w:val="bottom"/>
+            <w:hideMark/>
+          </w:tcPr>
+          <w:p>
+            <w:pPr>
+              <w:spacing w:after="0" w:line="240" w:lineRule="auto"/>
+              <w:jc w:val="center"/>
+              <w:rPr>
+                <w:rFonts w:ascii="Segoe UI" w:eastAsia="Times New Roman" w:hAnsi="Segoe UI" w:cs="Segoe UI"/>
+                <w:b/>
+                <w:bCs/>
+                <w:color w:val="374151"/>
+                <w:sz w:val="21"/>
+                <w:szCs w:val="21"/>
+              </w:rPr>
+            </w:pPr>
+            <w:r>
+              <w:rPr>
+                <w:rFonts w:ascii="Segoe UI" w:eastAsia="Times New Roman" w:hAnsi="Segoe UI" w:cs="Segoe UI"/>
+                <w:b/>
+                <w:bCs/>
+                <w:color w:val="374151"/>
+                <w:sz w:val="21"/>
+                <w:szCs w:val="21"/>
+                <w:bdr w:val="single" w:sz="2" w:space="0" w:color="D9D9E3" w:frame="1"/>
+              </w:rPr>
+              <w:t>Professionals</w:t>
+            </w:r>
+            <w:r>
+              <w:rPr>
+                <w:rFonts w:ascii="Segoe UI" w:eastAsia="Times New Roman" w:hAnsi="Segoe UI" w:cs="Segoe UI"/>
+                <w:b/>
+                <w:bCs/>
+                <w:color w:val="374151"/>
+                <w:sz w:val="21"/>
+                <w:szCs w:val="21"/>
+                <w:bdr w:val="single" w:sz="2" w:space="0" w:color="D9D9E3" w:frame="1"/>
+              </w:rPr>
+              <w:t xml:space="preserve"> Features</w:t>
             </w:r>
           </w:p>
         </w:tc>

</xml_diff>